<commit_message>
Made sure student version was "broken" add cc license
</commit_message>
<xml_diff>
--- a/Introduction to R/AY 2020-2021/FinalVersions/IntroR_Participant.docx
+++ b/Introduction to R/AY 2020-2021/FinalVersions/IntroR_Participant.docx
@@ -14150,7 +14150,7 @@
       </w:r>
     </w:p>
     <w:bookmarkEnd w:id="68"/>
-    <w:bookmarkStart w:id="75" w:name="Xa0400ba9e4bb954a71c305d4c45d3e3b68a4a81"/>
+    <w:bookmarkStart w:id="77" w:name="Xa0400ba9e4bb954a71c305d4c45d3e3b68a4a81"/>
     <w:p>
       <w:pPr>
         <w:pStyle w:val="Heading2"/>
@@ -14244,10 +14244,83 @@
         <w:pStyle w:val="FirstParagraph"/>
       </w:pPr>
       <w:r>
+        <w:t xml:space="preserve">The workshops for 2020-2021 involve modifications of materials and are licensed CC-BY.</w:t>
+      </w:r>
+      <w:r>
+        <w:t xml:space="preserve"> </w:t>
+      </w:r>
+      <w:r>
+        <w:drawing>
+          <wp:inline>
+            <wp:extent cx="1117600" cy="393700"/>
+            <wp:effectExtent b="0" l="0" r="0" t="0"/>
+            <wp:docPr descr="Creative Commons License" title="" id="1" name="Picture"/>
+            <a:graphic>
+              <a:graphicData uri="http://schemas.openxmlformats.org/drawingml/2006/picture">
+                <pic:pic>
+                  <pic:nvPicPr>
+                    <pic:cNvPr descr="88x31.png" id="0" name="Picture"/>
+                    <pic:cNvPicPr>
+                      <a:picLocks noChangeArrowheads="1" noChangeAspect="1"/>
+                    </pic:cNvPicPr>
+                  </pic:nvPicPr>
+                  <pic:blipFill>
+                    <a:blip r:embed="rId71"/>
+                    <a:stretch>
+                      <a:fillRect/>
+                    </a:stretch>
+                  </pic:blipFill>
+                  <pic:spPr bwMode="auto">
+                    <a:xfrm>
+                      <a:off x="0" y="0"/>
+                      <a:ext cx="1117600" cy="393700"/>
+                    </a:xfrm>
+                    <a:prstGeom prst="rect">
+                      <a:avLst/>
+                    </a:prstGeom>
+                    <a:noFill/>
+                    <a:ln w="9525">
+                      <a:noFill/>
+                      <a:headEnd/>
+                      <a:tailEnd/>
+                    </a:ln>
+                  </pic:spPr>
+                </pic:pic>
+              </a:graphicData>
+            </a:graphic>
+          </wp:inline>
+        </w:drawing>
+      </w:r>
+      <w:r>
+        <w:t xml:space="preserve"> </w:t>
+      </w:r>
+      <w:r>
+        <w:t xml:space="preserve">This work is licensed under a</w:t>
+      </w:r>
+      <w:r>
+        <w:t xml:space="preserve"> </w:t>
+      </w:r>
+      <w:hyperlink r:id="rId72">
+        <w:r>
+          <w:rPr>
+            <w:rStyle w:val="Hyperlink"/>
+          </w:rPr>
+          <w:t xml:space="preserve">Creative Commons Attribution 4.0 International License</w:t>
+        </w:r>
+      </w:hyperlink>
+      <w:r>
+        <w:t xml:space="preserve">.</w:t>
+      </w:r>
+    </w:p>
+    <w:p>
+      <w:pPr>
+        <w:pStyle w:val="BodyText"/>
+      </w:pPr>
+      <w:r>
         <w:t xml:space="preserve">The workshops for 2020-2021 involve modifications of materials and are being taught by:</w:t>
       </w:r>
     </w:p>
-    <w:bookmarkStart w:id="71" w:name="sara-mannheimer"/>
+    <w:bookmarkStart w:id="73" w:name="sara-mannheimer"/>
     <w:p>
       <w:pPr>
         <w:pStyle w:val="Heading3"/>
@@ -14268,8 +14341,8 @@
         <w:t xml:space="preserve">Sara Mannheimer is an Associate Professor and Data Librarian at Montana State University, where she helps shape practices and theories for curation, publication, and preservation of data. Her research is rooted in the examination of the social, ethical, and technical issues that arise as we – as a profession and as a society – grapple with the implications of a data-driven world. She is currently working with a library team to build a Dataset Search for institutions, funded by the National Network of Libraries of Medicine, and she is a PhD candidate at Humboldt University of Berlin, studying data stewardship practices for qualitative data reuse and big social data research.</w:t>
       </w:r>
     </w:p>
-    <w:bookmarkEnd w:id="71"/>
-    <w:bookmarkStart w:id="73" w:name="greta-linse"/>
+    <w:bookmarkEnd w:id="73"/>
+    <w:bookmarkStart w:id="75" w:name="greta-linse"/>
     <w:p>
       <w:pPr>
         <w:pStyle w:val="Heading3"/>
@@ -14300,7 +14373,7 @@
       <w:r>
         <w:t xml:space="preserve">) and the Project Manager for the Human Ecology Learning and Problem Solving (HELPS) Lab (</w:t>
       </w:r>
-      <w:hyperlink r:id="rId72">
+      <w:hyperlink r:id="rId74">
         <w:r>
           <w:rPr>
             <w:rStyle w:val="Hyperlink"/>
@@ -14312,8 +14385,8 @@
         <w:t xml:space="preserve">). Greta has been teaching, documenting and working with statistical software including R and RStudio for over 10 years.</w:t>
       </w:r>
     </w:p>
-    <w:bookmarkEnd w:id="73"/>
-    <w:bookmarkStart w:id="74" w:name="mark-greenwood"/>
+    <w:bookmarkEnd w:id="75"/>
+    <w:bookmarkStart w:id="76" w:name="mark-greenwood"/>
     <w:p>
       <w:pPr>
         <w:pStyle w:val="Heading3"/>
@@ -14345,8 +14418,8 @@
         <w:t xml:space="preserve">). His research interests have involved statistical methods and applications in environmental sciences, education, and biological sciences. Recent work has involved researching diagnostic methods for Multiple Sclerosis. His current research grants include funding from the Mountain West IDeA Clinical and Translational Research - Infrastructure Network (National Institute of General Medical Sciences Grant 5U54GM104944-07) and a grant from the National Multiple Sclerosis Society (RG-1907-34348).</w:t>
       </w:r>
     </w:p>
-    <w:bookmarkEnd w:id="74"/>
-    <w:bookmarkEnd w:id="75"/>
+    <w:bookmarkEnd w:id="76"/>
+    <w:bookmarkEnd w:id="77"/>
     <w:sectPr/>
   </w:body>
 </w:document>

</xml_diff>